<commit_message>
CIV-13069 Updating the document templates
</commit_message>
<xml_diff>
--- a/docker/docmosis/templates/CV-UNS-DEC-ENG-01379.docx
+++ b/docker/docmosis/templates/CV-UNS-DEC-ENG-01379.docx
@@ -31,20 +31,9 @@
           <w:sz w:val="18"/>
           <w:szCs w:val="18"/>
         </w:rPr>
-        <w:t>&lt;</w:t>
-      </w:r>
-      <w:proofErr w:type="gramStart"/>
-      <w:r>
-        <w:rPr>
-          <w:rFonts w:ascii="Arial" w:hAnsi="Arial" w:cs="Arial"/>
-          <w:color w:val="000000" w:themeColor="text1"/>
-          <w:sz w:val="18"/>
-          <w:szCs w:val="18"/>
-        </w:rPr>
-        <w:t>&lt;{</w:t>
-      </w:r>
-      <w:proofErr w:type="spellStart"/>
-      <w:proofErr w:type="gramEnd"/>
+        <w:t>&lt;&lt;{</w:t>
+      </w:r>
+      <w:proofErr w:type="spellStart"/>
       <w:r>
         <w:rPr>
           <w:rFonts w:ascii="Arial" w:hAnsi="Arial" w:cs="Arial"/>
@@ -1130,25 +1119,7 @@
           <w:color w:val="000000" w:themeColor="text1"/>
           <w:lang w:eastAsia="en-GB"/>
         </w:rPr>
-        <w:t xml:space="preserve"> stages, the parties must consider settling this litigation by any means of Alternative Dispute Resolution. This includes round table conferences, early neutral evaluation, </w:t>
-      </w:r>
-      <w:proofErr w:type="gramStart"/>
-      <w:r>
-        <w:rPr>
-          <w:rFonts w:ascii="Arial" w:eastAsia="Times New Roman" w:hAnsi="Arial" w:cs="Arial"/>
-          <w:color w:val="000000" w:themeColor="text1"/>
-          <w:lang w:eastAsia="en-GB"/>
-        </w:rPr>
-        <w:t>mediation</w:t>
-      </w:r>
-      <w:proofErr w:type="gramEnd"/>
-      <w:r>
-        <w:rPr>
-          <w:rFonts w:ascii="Arial" w:eastAsia="Times New Roman" w:hAnsi="Arial" w:cs="Arial"/>
-          <w:color w:val="000000" w:themeColor="text1"/>
-          <w:lang w:eastAsia="en-GB"/>
-        </w:rPr>
-        <w:t xml:space="preserve"> and arbitration. Any party not engaging in any such means proposed by another must uploaded to the Digital Portal a witness statement giving reasons within 21 days of receipt of that proposal. That witness statement must not be shown to the trial judge until questions of costs arise.</w:t>
+        <w:t xml:space="preserve"> stages, the parties must consider settling this litigation by any means of Alternative Dispute Resolution. This includes round table conferences, early neutral evaluation, mediation and arbitration. Any party not engaging in any such means proposed by another must uploaded to the Digital Portal a witness statement giving reasons within 21 days of receipt of that proposal. That witness statement must not be shown to the trial judge until questions of costs arise.</w:t>
       </w:r>
     </w:p>
     <w:p>
@@ -1353,21 +1324,7 @@
         <w:rPr>
           <w:rFonts w:ascii="Arial" w:hAnsi="Arial" w:cs="Arial"/>
         </w:rPr>
-        <w:t xml:space="preserve">Each party must inform the Court immediately if the case is settled </w:t>
-      </w:r>
-      <w:proofErr w:type="gramStart"/>
-      <w:r>
-        <w:rPr>
-          <w:rFonts w:ascii="Arial" w:hAnsi="Arial" w:cs="Arial"/>
-        </w:rPr>
-        <w:t>whether or not</w:t>
-      </w:r>
-      <w:proofErr w:type="gramEnd"/>
-      <w:r>
-        <w:rPr>
-          <w:rFonts w:ascii="Arial" w:hAnsi="Arial" w:cs="Arial"/>
-        </w:rPr>
-        <w:t xml:space="preserve"> it is then possible to upload to the Digital Portal a draft consent order to give effect to their agreement.</w:t>
+        <w:t>Each party must inform the Court immediately if the case is settled whether or not it is then possible to upload to the Digital Portal a draft consent order to give effect to their agreement.</w:t>
       </w:r>
     </w:p>
     <w:p>
@@ -1491,7 +1448,6 @@
         <w:t>&lt;&lt; {</w:t>
       </w:r>
       <w:proofErr w:type="spellStart"/>
-      <w:proofErr w:type="gramStart"/>
       <w:r>
         <w:rPr>
           <w:rFonts w:ascii="Arial" w:hAnsi="Arial" w:cs="Arial"/>
@@ -1509,7 +1465,6 @@
         </w:rPr>
         <w:t>(</w:t>
       </w:r>
-      <w:proofErr w:type="gramEnd"/>
       <w:r>
         <w:rPr>
           <w:rFonts w:ascii="Arial" w:hAnsi="Arial" w:cs="Arial"/>
@@ -1603,7 +1558,6 @@
         <w:t>&lt;&lt; {</w:t>
       </w:r>
       <w:proofErr w:type="spellStart"/>
-      <w:proofErr w:type="gramStart"/>
       <w:r>
         <w:rPr>
           <w:rFonts w:ascii="Arial" w:hAnsi="Arial" w:cs="Arial"/>
@@ -1621,7 +1575,6 @@
         </w:rPr>
         <w:t>(</w:t>
       </w:r>
-      <w:proofErr w:type="gramEnd"/>
       <w:r>
         <w:rPr>
           <w:rFonts w:ascii="Arial" w:hAnsi="Arial" w:cs="Arial"/>
@@ -1745,7 +1698,6 @@
         <w:t>&lt;&lt; {</w:t>
       </w:r>
       <w:proofErr w:type="spellStart"/>
-      <w:proofErr w:type="gramStart"/>
       <w:r>
         <w:rPr>
           <w:rFonts w:ascii="Arial" w:hAnsi="Arial" w:cs="Arial"/>
@@ -1763,7 +1715,6 @@
         </w:rPr>
         <w:t>(</w:t>
       </w:r>
-      <w:proofErr w:type="gramEnd"/>
       <w:r>
         <w:rPr>
           <w:rFonts w:ascii="Arial" w:hAnsi="Arial" w:cs="Arial"/>
@@ -2138,16 +2089,7 @@
           <w:b/>
           <w:bCs/>
         </w:rPr>
-        <w:t>&lt;</w:t>
-      </w:r>
-      <w:proofErr w:type="gramStart"/>
-      <w:r>
-        <w:rPr>
-          <w:rFonts w:ascii="Arial" w:hAnsi="Arial" w:cs="Arial"/>
-          <w:b/>
-          <w:bCs/>
-        </w:rPr>
-        <w:t>&lt;</w:t>
+        <w:t>&lt;&lt;</w:t>
       </w:r>
       <w:r>
         <w:rPr>
@@ -2158,7 +2100,6 @@
         <w:t>{</w:t>
       </w:r>
       <w:proofErr w:type="spellStart"/>
-      <w:proofErr w:type="gramEnd"/>
       <w:r>
         <w:rPr>
           <w:rFonts w:ascii="Arial" w:hAnsi="Arial" w:cs="Arial"/>
@@ -2376,7 +2317,6 @@
         <w:t>&lt;&lt; {</w:t>
       </w:r>
       <w:proofErr w:type="spellStart"/>
-      <w:proofErr w:type="gramStart"/>
       <w:r>
         <w:rPr>
           <w:rFonts w:ascii="Arial" w:hAnsi="Arial" w:cs="Arial"/>
@@ -2394,7 +2334,6 @@
         </w:rPr>
         <w:t>(</w:t>
       </w:r>
-      <w:proofErr w:type="gramEnd"/>
       <w:r>
         <w:rPr>
           <w:rFonts w:ascii="Arial" w:hAnsi="Arial" w:cs="Arial"/>
@@ -2495,7 +2434,6 @@
         <w:t>&lt;&lt; {</w:t>
       </w:r>
       <w:proofErr w:type="spellStart"/>
-      <w:proofErr w:type="gramStart"/>
       <w:r>
         <w:rPr>
           <w:rFonts w:ascii="Arial" w:hAnsi="Arial" w:cs="Arial"/>
@@ -2513,7 +2451,6 @@
         </w:rPr>
         <w:t>(</w:t>
       </w:r>
-      <w:proofErr w:type="gramEnd"/>
       <w:r>
         <w:rPr>
           <w:rFonts w:ascii="Arial" w:hAnsi="Arial" w:cs="Arial"/>
@@ -2766,14 +2703,7 @@
         <w:rPr>
           <w:rFonts w:ascii="Arial" w:hAnsi="Arial" w:cs="Arial"/>
         </w:rPr>
-        <w:t>s</w:t>
-      </w:r>
-      <w:proofErr w:type="gramStart"/>
-      <w:r>
-        <w:rPr>
-          <w:rFonts w:ascii="Arial" w:hAnsi="Arial" w:cs="Arial"/>
-        </w:rPr>
-        <w:t>_</w:t>
+        <w:t>s_</w:t>
       </w:r>
       <w:r>
         <w:rPr>
@@ -2782,7 +2712,6 @@
         <w:t>{</w:t>
       </w:r>
       <w:proofErr w:type="spellStart"/>
-      <w:proofErr w:type="gramEnd"/>
       <w:r>
         <w:rPr>
           <w:rFonts w:ascii="Arial" w:hAnsi="Arial" w:cs="Arial"/>
@@ -2963,16 +2892,7 @@
           <w:b/>
           <w:bCs/>
         </w:rPr>
-        <w:t>&lt;</w:t>
-      </w:r>
-      <w:proofErr w:type="gramStart"/>
-      <w:r>
-        <w:rPr>
-          <w:rFonts w:ascii="Arial" w:hAnsi="Arial" w:cs="Arial"/>
-          <w:b/>
-          <w:bCs/>
-        </w:rPr>
-        <w:t>&lt;</w:t>
+        <w:t>&lt;&lt;</w:t>
       </w:r>
       <w:r>
         <w:rPr>
@@ -2982,7 +2902,6 @@
         <w:t>{</w:t>
       </w:r>
       <w:proofErr w:type="spellStart"/>
-      <w:proofErr w:type="gramEnd"/>
       <w:r>
         <w:rPr>
           <w:rFonts w:ascii="Arial" w:eastAsia="Arial" w:hAnsi="Arial" w:cs="Arial"/>
@@ -3385,16 +3304,7 @@
           <w:b/>
           <w:bCs/>
         </w:rPr>
-        <w:t>&lt;</w:t>
-      </w:r>
-      <w:proofErr w:type="gramStart"/>
-      <w:r>
-        <w:rPr>
-          <w:rFonts w:ascii="Arial" w:hAnsi="Arial" w:cs="Arial"/>
-          <w:b/>
-          <w:bCs/>
-        </w:rPr>
-        <w:t>&lt;</w:t>
+        <w:t>&lt;&lt;</w:t>
       </w:r>
       <w:r>
         <w:rPr>
@@ -3404,7 +3314,6 @@
         <w:t>{</w:t>
       </w:r>
       <w:proofErr w:type="spellStart"/>
-      <w:proofErr w:type="gramEnd"/>
       <w:r>
         <w:rPr>
           <w:rFonts w:ascii="Arial" w:eastAsia="Arial" w:hAnsi="Arial" w:cs="Arial"/>
@@ -4308,6 +4217,17 @@
     </w:p>
     <w:p>
       <w:pPr>
+        <w:spacing w:after="0" w:line="240" w:lineRule="auto"/>
+        <w:rPr>
+          <w:rFonts w:ascii="Times New Roman" w:eastAsia="Times New Roman" w:hAnsi="Times New Roman" w:cs="Times New Roman"/>
+          <w:sz w:val="24"/>
+          <w:szCs w:val="24"/>
+          <w:lang w:eastAsia="en-GB"/>
+        </w:rPr>
+      </w:pPr>
+    </w:p>
+    <w:p>
+      <w:pPr>
         <w:pStyle w:val="ListParagraph"/>
         <w:numPr>
           <w:ilvl w:val="0"/>
@@ -4316,6 +4236,38 @@
         <w:spacing w:after="0" w:line="240" w:lineRule="auto"/>
         <w:ind w:left="851" w:hanging="491"/>
         <w:rPr>
+          <w:rFonts w:ascii="Arial" w:eastAsia="Times New Roman" w:hAnsi="Arial" w:cs="Arial"/>
+          <w:lang w:eastAsia="en-GB"/>
+        </w:rPr>
+      </w:pPr>
+      <w:r>
+        <w:rPr>
+          <w:rFonts w:ascii="Arial" w:eastAsia="Times New Roman" w:hAnsi="Arial" w:cs="Arial"/>
+          <w:lang w:eastAsia="en-GB"/>
+        </w:rPr>
+        <w:t>&lt;&lt;</w:t>
+      </w:r>
+      <w:proofErr w:type="spellStart"/>
+      <w:r>
+        <w:rPr>
+          <w:rFonts w:ascii="Arial" w:eastAsia="Times New Roman" w:hAnsi="Arial" w:cs="Arial"/>
+          <w:lang w:eastAsia="en-GB"/>
+        </w:rPr>
+        <w:t>welshLanguageDescriptionDJ</w:t>
+      </w:r>
+      <w:proofErr w:type="spellEnd"/>
+      <w:r>
+        <w:rPr>
+          <w:rFonts w:ascii="Arial" w:eastAsia="Times New Roman" w:hAnsi="Arial" w:cs="Arial"/>
+          <w:lang w:eastAsia="en-GB"/>
+        </w:rPr>
+        <w:t>&gt;&gt;</w:t>
+      </w:r>
+    </w:p>
+    <w:p>
+      <w:pPr>
+        <w:spacing w:after="0" w:line="240" w:lineRule="auto"/>
+        <w:rPr>
           <w:rFonts w:ascii="Times New Roman" w:eastAsia="Times New Roman" w:hAnsi="Times New Roman" w:cs="Times New Roman"/>
           <w:sz w:val="24"/>
           <w:szCs w:val="24"/>
@@ -4324,45 +4276,11 @@
       </w:pPr>
       <w:r>
         <w:rPr>
-          <w:rFonts w:ascii="Arial" w:eastAsia="Times New Roman" w:hAnsi="Arial" w:cs="Arial"/>
-          <w:lang w:eastAsia="en-GB"/>
-        </w:rPr>
-        <w:t>&lt;&lt;</w:t>
-      </w:r>
-      <w:proofErr w:type="spellStart"/>
-      <w:r>
-        <w:rPr>
-          <w:rFonts w:ascii="Arial" w:eastAsia="Times New Roman" w:hAnsi="Arial" w:cs="Arial"/>
-          <w:lang w:eastAsia="en-GB"/>
-        </w:rPr>
-        <w:t>welshLanguageDescriptionDJ</w:t>
-      </w:r>
-      <w:proofErr w:type="spellEnd"/>
-      <w:r>
-        <w:rPr>
-          <w:rFonts w:ascii="Arial" w:eastAsia="Times New Roman" w:hAnsi="Arial" w:cs="Arial"/>
-          <w:lang w:eastAsia="en-GB"/>
-        </w:rPr>
-        <w:t>&gt;&gt;</w:t>
-      </w:r>
-    </w:p>
-    <w:p>
-      <w:pPr>
-        <w:spacing w:after="0" w:line="240" w:lineRule="auto"/>
-        <w:rPr>
           <w:rFonts w:ascii="Times New Roman" w:eastAsia="Times New Roman" w:hAnsi="Times New Roman" w:cs="Times New Roman"/>
           <w:sz w:val="24"/>
           <w:szCs w:val="24"/>
           <w:lang w:eastAsia="en-GB"/>
         </w:rPr>
-      </w:pPr>
-      <w:r>
-        <w:rPr>
-          <w:rFonts w:ascii="Times New Roman" w:eastAsia="Times New Roman" w:hAnsi="Times New Roman" w:cs="Times New Roman"/>
-          <w:sz w:val="24"/>
-          <w:szCs w:val="24"/>
-          <w:lang w:eastAsia="en-GB"/>
-        </w:rPr>
         <w:t>&lt;&lt;es_&gt;&gt;</w:t>
       </w:r>
     </w:p>
@@ -4379,18 +4297,9 @@
           <w:rFonts w:ascii="Arial" w:hAnsi="Arial" w:cs="Arial"/>
           <w:bCs/>
         </w:rPr>
-        <w:t>&lt;&lt;cs</w:t>
-      </w:r>
-      <w:proofErr w:type="gramStart"/>
-      <w:r>
-        <w:rPr>
-          <w:rFonts w:ascii="Arial" w:hAnsi="Arial" w:cs="Arial"/>
-          <w:bCs/>
-        </w:rPr>
-        <w:t>_{</w:t>
-      </w:r>
-      <w:proofErr w:type="spellStart"/>
-      <w:proofErr w:type="gramEnd"/>
+        <w:t>&lt;&lt;cs_{</w:t>
+      </w:r>
+      <w:proofErr w:type="spellStart"/>
       <w:r>
         <w:rPr>
           <w:rFonts w:ascii="Arial" w:eastAsia="Times New Roman" w:hAnsi="Arial" w:cs="Arial"/>
@@ -4681,19 +4590,9 @@
           <w:b/>
           <w:bCs/>
         </w:rPr>
-        <w:t>&lt;</w:t>
-      </w:r>
-      <w:proofErr w:type="gramStart"/>
-      <w:r>
-        <w:rPr>
-          <w:rFonts w:ascii="Arial" w:hAnsi="Arial" w:cs="Arial"/>
-          <w:b/>
-          <w:bCs/>
-        </w:rPr>
-        <w:t>&lt;{</w:t>
-      </w:r>
-      <w:proofErr w:type="spellStart"/>
-      <w:proofErr w:type="gramEnd"/>
+        <w:t>&lt;&lt;{</w:t>
+      </w:r>
+      <w:proofErr w:type="spellStart"/>
       <w:r>
         <w:rPr>
           <w:rFonts w:ascii="Arial" w:hAnsi="Arial" w:cs="Arial"/>
@@ -4783,14 +4682,7 @@
         <w:rPr>
           <w:rFonts w:ascii="Arial" w:hAnsi="Arial" w:cs="Arial"/>
         </w:rPr>
-        <w:t>&lt;&lt;trialBuildingDispute.input4&gt;</w:t>
-      </w:r>
-      <w:proofErr w:type="gramStart"/>
-      <w:r>
-        <w:rPr>
-          <w:rFonts w:ascii="Arial" w:hAnsi="Arial" w:cs="Arial"/>
-        </w:rPr>
-        <w:t xml:space="preserve">&gt; </w:t>
+        <w:t xml:space="preserve">&lt;&lt;trialBuildingDispute.input4&gt;&gt; </w:t>
       </w:r>
       <w:r>
         <w:rPr>
@@ -4804,16 +4696,7 @@
           <w:b/>
           <w:bCs/>
         </w:rPr>
-        <w:t>&lt;</w:t>
-      </w:r>
-      <w:proofErr w:type="gramEnd"/>
-      <w:r>
-        <w:rPr>
-          <w:rFonts w:ascii="Arial" w:hAnsi="Arial" w:cs="Arial"/>
-          <w:b/>
-          <w:bCs/>
-        </w:rPr>
-        <w:t>&lt;{</w:t>
+        <w:t>&lt;&lt;{</w:t>
       </w:r>
       <w:proofErr w:type="spellStart"/>
       <w:r>
@@ -5264,18 +5147,372 @@
           <w:b/>
           <w:bCs/>
         </w:rPr>
-        <w:t xml:space="preserve">Credit </w:t>
-      </w:r>
-      <w:proofErr w:type="gramStart"/>
-      <w:r>
-        <w:rPr>
-          <w:rFonts w:ascii="Arial" w:hAnsi="Arial" w:cs="Arial"/>
-          <w:b/>
-          <w:bCs/>
-        </w:rPr>
-        <w:t>hire</w:t>
-      </w:r>
-      <w:proofErr w:type="gramEnd"/>
+        <w:t>Credit hire</w:t>
+      </w:r>
+    </w:p>
+    <w:p>
+      <w:pPr>
+        <w:pStyle w:val="ListParagraph"/>
+        <w:numPr>
+          <w:ilvl w:val="0"/>
+          <w:numId w:val="21"/>
+        </w:numPr>
+        <w:rPr>
+          <w:rFonts w:ascii="Arial" w:hAnsi="Arial" w:cs="Arial"/>
+          <w:vanish/>
+        </w:rPr>
+      </w:pPr>
+    </w:p>
+    <w:p>
+      <w:pPr>
+        <w:pStyle w:val="ListParagraph"/>
+        <w:numPr>
+          <w:ilvl w:val="0"/>
+          <w:numId w:val="21"/>
+        </w:numPr>
+        <w:rPr>
+          <w:rFonts w:ascii="Arial" w:hAnsi="Arial" w:cs="Arial"/>
+          <w:vanish/>
+        </w:rPr>
+      </w:pPr>
+    </w:p>
+    <w:p>
+      <w:pPr>
+        <w:pStyle w:val="ListParagraph"/>
+        <w:numPr>
+          <w:ilvl w:val="0"/>
+          <w:numId w:val="21"/>
+        </w:numPr>
+        <w:rPr>
+          <w:rFonts w:ascii="Arial" w:hAnsi="Arial" w:cs="Arial"/>
+          <w:vanish/>
+        </w:rPr>
+      </w:pPr>
+    </w:p>
+    <w:p>
+      <w:pPr>
+        <w:pStyle w:val="ListParagraph"/>
+        <w:numPr>
+          <w:ilvl w:val="0"/>
+          <w:numId w:val="21"/>
+        </w:numPr>
+        <w:rPr>
+          <w:rFonts w:ascii="Arial" w:hAnsi="Arial" w:cs="Arial"/>
+          <w:vanish/>
+        </w:rPr>
+      </w:pPr>
+    </w:p>
+    <w:p>
+      <w:pPr>
+        <w:pStyle w:val="ListParagraph"/>
+        <w:numPr>
+          <w:ilvl w:val="0"/>
+          <w:numId w:val="21"/>
+        </w:numPr>
+        <w:rPr>
+          <w:rFonts w:ascii="Arial" w:hAnsi="Arial" w:cs="Arial"/>
+          <w:vanish/>
+        </w:rPr>
+      </w:pPr>
+    </w:p>
+    <w:p>
+      <w:pPr>
+        <w:pStyle w:val="ListParagraph"/>
+        <w:numPr>
+          <w:ilvl w:val="0"/>
+          <w:numId w:val="21"/>
+        </w:numPr>
+        <w:rPr>
+          <w:rFonts w:ascii="Arial" w:hAnsi="Arial" w:cs="Arial"/>
+          <w:vanish/>
+        </w:rPr>
+      </w:pPr>
+    </w:p>
+    <w:p>
+      <w:pPr>
+        <w:pStyle w:val="ListParagraph"/>
+        <w:numPr>
+          <w:ilvl w:val="0"/>
+          <w:numId w:val="21"/>
+        </w:numPr>
+        <w:rPr>
+          <w:rFonts w:ascii="Arial" w:hAnsi="Arial" w:cs="Arial"/>
+          <w:vanish/>
+        </w:rPr>
+      </w:pPr>
+    </w:p>
+    <w:p>
+      <w:pPr>
+        <w:pStyle w:val="ListParagraph"/>
+        <w:numPr>
+          <w:ilvl w:val="0"/>
+          <w:numId w:val="21"/>
+        </w:numPr>
+        <w:rPr>
+          <w:rFonts w:ascii="Arial" w:hAnsi="Arial" w:cs="Arial"/>
+          <w:vanish/>
+        </w:rPr>
+      </w:pPr>
+    </w:p>
+    <w:p>
+      <w:pPr>
+        <w:pStyle w:val="ListParagraph"/>
+        <w:numPr>
+          <w:ilvl w:val="0"/>
+          <w:numId w:val="21"/>
+        </w:numPr>
+        <w:rPr>
+          <w:rFonts w:ascii="Arial" w:hAnsi="Arial" w:cs="Arial"/>
+          <w:vanish/>
+        </w:rPr>
+      </w:pPr>
+    </w:p>
+    <w:p>
+      <w:pPr>
+        <w:pStyle w:val="ListParagraph"/>
+        <w:numPr>
+          <w:ilvl w:val="0"/>
+          <w:numId w:val="21"/>
+        </w:numPr>
+        <w:rPr>
+          <w:rFonts w:ascii="Arial" w:hAnsi="Arial" w:cs="Arial"/>
+          <w:vanish/>
+        </w:rPr>
+      </w:pPr>
+    </w:p>
+    <w:p>
+      <w:pPr>
+        <w:pStyle w:val="ListParagraph"/>
+        <w:numPr>
+          <w:ilvl w:val="0"/>
+          <w:numId w:val="21"/>
+        </w:numPr>
+        <w:rPr>
+          <w:rFonts w:ascii="Arial" w:hAnsi="Arial" w:cs="Arial"/>
+          <w:vanish/>
+        </w:rPr>
+      </w:pPr>
+    </w:p>
+    <w:p>
+      <w:pPr>
+        <w:pStyle w:val="ListParagraph"/>
+        <w:numPr>
+          <w:ilvl w:val="0"/>
+          <w:numId w:val="21"/>
+        </w:numPr>
+        <w:rPr>
+          <w:rFonts w:ascii="Arial" w:hAnsi="Arial" w:cs="Arial"/>
+          <w:vanish/>
+        </w:rPr>
+      </w:pPr>
+    </w:p>
+    <w:p>
+      <w:pPr>
+        <w:pStyle w:val="ListParagraph"/>
+        <w:numPr>
+          <w:ilvl w:val="0"/>
+          <w:numId w:val="21"/>
+        </w:numPr>
+        <w:rPr>
+          <w:rFonts w:ascii="Arial" w:hAnsi="Arial" w:cs="Arial"/>
+          <w:vanish/>
+        </w:rPr>
+      </w:pPr>
+    </w:p>
+    <w:p>
+      <w:pPr>
+        <w:pStyle w:val="ListParagraph"/>
+        <w:numPr>
+          <w:ilvl w:val="0"/>
+          <w:numId w:val="21"/>
+        </w:numPr>
+        <w:rPr>
+          <w:rFonts w:ascii="Arial" w:hAnsi="Arial" w:cs="Arial"/>
+          <w:vanish/>
+        </w:rPr>
+      </w:pPr>
+    </w:p>
+    <w:p>
+      <w:pPr>
+        <w:pStyle w:val="ListParagraph"/>
+        <w:numPr>
+          <w:ilvl w:val="0"/>
+          <w:numId w:val="21"/>
+        </w:numPr>
+        <w:rPr>
+          <w:rFonts w:ascii="Arial" w:hAnsi="Arial" w:cs="Arial"/>
+          <w:vanish/>
+        </w:rPr>
+      </w:pPr>
+    </w:p>
+    <w:p>
+      <w:pPr>
+        <w:pStyle w:val="ListParagraph"/>
+        <w:numPr>
+          <w:ilvl w:val="0"/>
+          <w:numId w:val="21"/>
+        </w:numPr>
+        <w:rPr>
+          <w:rFonts w:ascii="Arial" w:hAnsi="Arial" w:cs="Arial"/>
+          <w:vanish/>
+        </w:rPr>
+      </w:pPr>
+    </w:p>
+    <w:p>
+      <w:pPr>
+        <w:pStyle w:val="ListParagraph"/>
+        <w:numPr>
+          <w:ilvl w:val="0"/>
+          <w:numId w:val="21"/>
+        </w:numPr>
+        <w:rPr>
+          <w:rFonts w:ascii="Arial" w:hAnsi="Arial" w:cs="Arial"/>
+          <w:vanish/>
+        </w:rPr>
+      </w:pPr>
+    </w:p>
+    <w:p>
+      <w:pPr>
+        <w:pStyle w:val="ListParagraph"/>
+        <w:numPr>
+          <w:ilvl w:val="0"/>
+          <w:numId w:val="21"/>
+        </w:numPr>
+        <w:rPr>
+          <w:rFonts w:ascii="Arial" w:hAnsi="Arial" w:cs="Arial"/>
+          <w:vanish/>
+        </w:rPr>
+      </w:pPr>
+    </w:p>
+    <w:p>
+      <w:pPr>
+        <w:pStyle w:val="ListParagraph"/>
+        <w:numPr>
+          <w:ilvl w:val="0"/>
+          <w:numId w:val="21"/>
+        </w:numPr>
+        <w:rPr>
+          <w:rFonts w:ascii="Arial" w:hAnsi="Arial" w:cs="Arial"/>
+          <w:vanish/>
+        </w:rPr>
+      </w:pPr>
+    </w:p>
+    <w:p>
+      <w:pPr>
+        <w:pStyle w:val="ListParagraph"/>
+        <w:numPr>
+          <w:ilvl w:val="0"/>
+          <w:numId w:val="21"/>
+        </w:numPr>
+        <w:rPr>
+          <w:rFonts w:ascii="Arial" w:hAnsi="Arial" w:cs="Arial"/>
+          <w:vanish/>
+        </w:rPr>
+      </w:pPr>
+    </w:p>
+    <w:p>
+      <w:pPr>
+        <w:pStyle w:val="ListParagraph"/>
+        <w:numPr>
+          <w:ilvl w:val="0"/>
+          <w:numId w:val="21"/>
+        </w:numPr>
+        <w:rPr>
+          <w:rFonts w:ascii="Arial" w:hAnsi="Arial" w:cs="Arial"/>
+          <w:vanish/>
+        </w:rPr>
+      </w:pPr>
+    </w:p>
+    <w:p>
+      <w:pPr>
+        <w:pStyle w:val="ListParagraph"/>
+        <w:numPr>
+          <w:ilvl w:val="0"/>
+          <w:numId w:val="21"/>
+        </w:numPr>
+        <w:rPr>
+          <w:rFonts w:ascii="Arial" w:hAnsi="Arial" w:cs="Arial"/>
+          <w:vanish/>
+        </w:rPr>
+      </w:pPr>
+    </w:p>
+    <w:p>
+      <w:pPr>
+        <w:pStyle w:val="ListParagraph"/>
+        <w:numPr>
+          <w:ilvl w:val="0"/>
+          <w:numId w:val="21"/>
+        </w:numPr>
+        <w:rPr>
+          <w:rFonts w:ascii="Arial" w:hAnsi="Arial" w:cs="Arial"/>
+          <w:vanish/>
+        </w:rPr>
+      </w:pPr>
+    </w:p>
+    <w:p>
+      <w:pPr>
+        <w:pStyle w:val="ListParagraph"/>
+        <w:numPr>
+          <w:ilvl w:val="0"/>
+          <w:numId w:val="21"/>
+        </w:numPr>
+        <w:rPr>
+          <w:rFonts w:ascii="Arial" w:hAnsi="Arial" w:cs="Arial"/>
+          <w:vanish/>
+        </w:rPr>
+      </w:pPr>
+    </w:p>
+    <w:p>
+      <w:pPr>
+        <w:pStyle w:val="ListParagraph"/>
+        <w:numPr>
+          <w:ilvl w:val="0"/>
+          <w:numId w:val="21"/>
+        </w:numPr>
+        <w:rPr>
+          <w:rFonts w:ascii="Arial" w:hAnsi="Arial" w:cs="Arial"/>
+          <w:vanish/>
+        </w:rPr>
+      </w:pPr>
+    </w:p>
+    <w:p>
+      <w:pPr>
+        <w:pStyle w:val="ListParagraph"/>
+        <w:numPr>
+          <w:ilvl w:val="0"/>
+          <w:numId w:val="21"/>
+        </w:numPr>
+        <w:rPr>
+          <w:rFonts w:ascii="Arial" w:hAnsi="Arial" w:cs="Arial"/>
+          <w:vanish/>
+        </w:rPr>
+      </w:pPr>
+    </w:p>
+    <w:p>
+      <w:pPr>
+        <w:pStyle w:val="ListParagraph"/>
+        <w:numPr>
+          <w:ilvl w:val="0"/>
+          <w:numId w:val="21"/>
+        </w:numPr>
+        <w:rPr>
+          <w:rFonts w:ascii="Arial" w:hAnsi="Arial" w:cs="Arial"/>
+          <w:vanish/>
+        </w:rPr>
+      </w:pPr>
+    </w:p>
+    <w:p>
+      <w:pPr>
+        <w:pStyle w:val="ListParagraph"/>
+        <w:numPr>
+          <w:ilvl w:val="0"/>
+          <w:numId w:val="21"/>
+        </w:numPr>
+        <w:rPr>
+          <w:rFonts w:ascii="Arial" w:hAnsi="Arial" w:cs="Arial"/>
+          <w:vanish/>
+        </w:rPr>
+      </w:pPr>
     </w:p>
     <w:p>
       <w:pPr>
@@ -5442,14 +5679,7 @@
         <w:rPr>
           <w:rFonts w:ascii="Arial" w:hAnsi="Arial" w:cs="Arial"/>
         </w:rPr>
-        <w:t>&gt;</w:t>
-      </w:r>
-      <w:proofErr w:type="gramStart"/>
-      <w:r>
-        <w:rPr>
-          <w:rFonts w:ascii="Arial" w:hAnsi="Arial" w:cs="Arial"/>
-        </w:rPr>
-        <w:t>&gt;</w:t>
+        <w:t>&gt;&gt;</w:t>
       </w:r>
       <w:r>
         <w:rPr>
@@ -5469,16 +5699,7 @@
           <w:b/>
           <w:bCs/>
         </w:rPr>
-        <w:t>&lt;</w:t>
-      </w:r>
-      <w:proofErr w:type="gramEnd"/>
-      <w:r>
-        <w:rPr>
-          <w:rFonts w:ascii="Arial" w:hAnsi="Arial" w:cs="Arial"/>
-          <w:b/>
-          <w:bCs/>
-        </w:rPr>
-        <w:t>&lt;{dateFormat(</w:t>
+        <w:t>&lt;&lt;{dateFormat(</w:t>
       </w:r>
       <w:r>
         <w:rPr>
@@ -5690,25 +5911,7 @@
           <w:b/>
           <w:bCs/>
         </w:rPr>
-        <w:t>&lt;</w:t>
-      </w:r>
-      <w:proofErr w:type="gramStart"/>
-      <w:r>
-        <w:rPr>
-          <w:rFonts w:ascii="Arial" w:hAnsi="Arial" w:cs="Arial"/>
-          <w:b/>
-          <w:bCs/>
-        </w:rPr>
-        <w:t>&lt;{</w:t>
-      </w:r>
-      <w:proofErr w:type="gramEnd"/>
-      <w:r>
-        <w:rPr>
-          <w:rFonts w:ascii="Arial" w:hAnsi="Arial" w:cs="Arial"/>
-          <w:b/>
-          <w:bCs/>
-        </w:rPr>
-        <w:t>dateFormat(</w:t>
+        <w:t>&lt;&lt;{dateFormat(</w:t>
       </w:r>
       <w:r>
         <w:rPr>
@@ -5887,19 +6090,9 @@
           <w:b/>
           <w:bCs/>
         </w:rPr>
-        <w:t>&lt;</w:t>
-      </w:r>
-      <w:proofErr w:type="gramStart"/>
-      <w:r>
-        <w:rPr>
-          <w:rFonts w:ascii="Arial" w:hAnsi="Arial" w:cs="Arial"/>
-          <w:b/>
-          <w:bCs/>
-        </w:rPr>
-        <w:t>&lt;{</w:t>
-      </w:r>
-      <w:proofErr w:type="spellStart"/>
-      <w:proofErr w:type="gramEnd"/>
+        <w:t>&lt;&lt;{</w:t>
+      </w:r>
+      <w:proofErr w:type="spellStart"/>
       <w:r>
         <w:rPr>
           <w:rFonts w:ascii="Arial" w:hAnsi="Arial" w:cs="Arial"/>
@@ -5991,7 +6184,16 @@
           <w:b/>
           <w:bCs/>
         </w:rPr>
-        <w:t xml:space="preserve">-MM-dd’)}&gt;&gt;. </w:t>
+        <w:t>-MM-</w:t>
+      </w:r>
+      <w:r>
+        <w:rPr>
+          <w:rFonts w:ascii="Arial" w:hAnsi="Arial" w:cs="Arial"/>
+          <w:b/>
+          <w:bCs/>
+        </w:rPr>
+        <w:lastRenderedPageBreak/>
+        <w:t xml:space="preserve">dd’)}&gt;&gt;. </w:t>
       </w:r>
       <w:r>
         <w:rPr>
@@ -6041,20 +6243,9 @@
           <w:b/>
           <w:bCs/>
         </w:rPr>
-        <w:lastRenderedPageBreak/>
-        <w:t>&lt;</w:t>
-      </w:r>
-      <w:proofErr w:type="gramStart"/>
-      <w:r>
-        <w:rPr>
-          <w:rFonts w:ascii="Arial" w:hAnsi="Arial" w:cs="Arial"/>
-          <w:b/>
-          <w:bCs/>
-        </w:rPr>
-        <w:t>&lt;{</w:t>
-      </w:r>
-      <w:proofErr w:type="spellStart"/>
-      <w:proofErr w:type="gramEnd"/>
+        <w:t>&lt;&lt;{</w:t>
+      </w:r>
+      <w:proofErr w:type="spellStart"/>
       <w:r>
         <w:rPr>
           <w:rFonts w:ascii="Arial" w:hAnsi="Arial" w:cs="Arial"/>
@@ -6265,9 +6456,8 @@
         <w:pStyle w:val="ListParagraph"/>
         <w:numPr>
           <w:ilvl w:val="0"/>
-          <w:numId w:val="1"/>
+          <w:numId w:val="21"/>
         </w:numPr>
-        <w:ind w:left="851" w:hanging="491"/>
         <w:rPr>
           <w:rFonts w:ascii="Arial" w:hAnsi="Arial" w:cs="Arial"/>
         </w:rPr>
@@ -6387,9 +6577,8 @@
         <w:pStyle w:val="ListParagraph"/>
         <w:numPr>
           <w:ilvl w:val="0"/>
-          <w:numId w:val="1"/>
+          <w:numId w:val="21"/>
         </w:numPr>
-        <w:ind w:left="851" w:hanging="491"/>
         <w:rPr>
           <w:rFonts w:ascii="Arial" w:hAnsi="Arial" w:cs="Arial"/>
           <w:b/>
@@ -6414,9 +6603,8 @@
         <w:pStyle w:val="ListParagraph"/>
         <w:numPr>
           <w:ilvl w:val="0"/>
-          <w:numId w:val="1"/>
+          <w:numId w:val="21"/>
         </w:numPr>
-        <w:ind w:left="851" w:hanging="491"/>
         <w:rPr>
           <w:rFonts w:ascii="Arial" w:hAnsi="Arial" w:cs="Arial"/>
           <w:b/>
@@ -6441,9 +6629,8 @@
         <w:pStyle w:val="ListParagraph"/>
         <w:numPr>
           <w:ilvl w:val="0"/>
-          <w:numId w:val="1"/>
+          <w:numId w:val="21"/>
         </w:numPr>
-        <w:ind w:left="851" w:hanging="491"/>
         <w:rPr>
           <w:rFonts w:ascii="Arial" w:hAnsi="Arial" w:cs="Arial"/>
           <w:b/>
@@ -6462,19 +6649,9 @@
           <w:b/>
           <w:bCs/>
         </w:rPr>
-        <w:t>&lt;</w:t>
-      </w:r>
-      <w:proofErr w:type="gramStart"/>
-      <w:r>
-        <w:rPr>
-          <w:rFonts w:ascii="Arial" w:hAnsi="Arial" w:cs="Arial"/>
-          <w:b/>
-          <w:bCs/>
-        </w:rPr>
-        <w:t>&lt;{</w:t>
-      </w:r>
-      <w:proofErr w:type="spellStart"/>
-      <w:proofErr w:type="gramEnd"/>
+        <w:t>&lt;&lt;{</w:t>
+      </w:r>
+      <w:proofErr w:type="spellStart"/>
       <w:r>
         <w:rPr>
           <w:rFonts w:ascii="Arial" w:hAnsi="Arial" w:cs="Arial"/>
@@ -6566,9 +6743,8 @@
         <w:pStyle w:val="ListParagraph"/>
         <w:numPr>
           <w:ilvl w:val="0"/>
-          <w:numId w:val="1"/>
+          <w:numId w:val="21"/>
         </w:numPr>
-        <w:ind w:left="851" w:hanging="491"/>
         <w:rPr>
           <w:rFonts w:ascii="Arial" w:hAnsi="Arial" w:cs="Arial"/>
           <w:b/>
@@ -6587,19 +6763,9 @@
           <w:b/>
           <w:bCs/>
         </w:rPr>
-        <w:t>&lt;</w:t>
-      </w:r>
-      <w:proofErr w:type="gramStart"/>
-      <w:r>
-        <w:rPr>
-          <w:rFonts w:ascii="Arial" w:hAnsi="Arial" w:cs="Arial"/>
-          <w:b/>
-          <w:bCs/>
-        </w:rPr>
-        <w:t>&lt;{</w:t>
-      </w:r>
-      <w:proofErr w:type="spellStart"/>
-      <w:proofErr w:type="gramEnd"/>
+        <w:t>&lt;&lt;{</w:t>
+      </w:r>
+      <w:proofErr w:type="spellStart"/>
       <w:r>
         <w:rPr>
           <w:rFonts w:ascii="Arial" w:hAnsi="Arial" w:cs="Arial"/>
@@ -6780,9 +6946,8 @@
         <w:pStyle w:val="ListParagraph"/>
         <w:numPr>
           <w:ilvl w:val="0"/>
-          <w:numId w:val="1"/>
+          <w:numId w:val="21"/>
         </w:numPr>
-        <w:ind w:left="851" w:hanging="491"/>
         <w:rPr>
           <w:rFonts w:ascii="Arial" w:hAnsi="Arial" w:cs="Arial"/>
         </w:rPr>
@@ -6805,19 +6970,9 @@
           <w:b/>
           <w:bCs/>
         </w:rPr>
-        <w:t>&lt;</w:t>
-      </w:r>
-      <w:proofErr w:type="gramStart"/>
-      <w:r>
-        <w:rPr>
-          <w:rFonts w:ascii="Arial" w:hAnsi="Arial" w:cs="Arial"/>
-          <w:b/>
-          <w:bCs/>
-        </w:rPr>
-        <w:t>&lt;{</w:t>
-      </w:r>
-      <w:proofErr w:type="spellStart"/>
-      <w:proofErr w:type="gramEnd"/>
+        <w:t>&lt;&lt;{</w:t>
+      </w:r>
+      <w:proofErr w:type="spellStart"/>
       <w:r>
         <w:rPr>
           <w:rFonts w:ascii="Arial" w:hAnsi="Arial" w:cs="Arial"/>
@@ -6915,19 +7070,9 @@
           <w:b/>
           <w:bCs/>
         </w:rPr>
-        <w:t>&lt;</w:t>
-      </w:r>
-      <w:proofErr w:type="gramStart"/>
-      <w:r>
-        <w:rPr>
-          <w:rFonts w:ascii="Arial" w:hAnsi="Arial" w:cs="Arial"/>
-          <w:b/>
-          <w:bCs/>
-        </w:rPr>
-        <w:t>&lt;{</w:t>
-      </w:r>
-      <w:proofErr w:type="spellStart"/>
-      <w:proofErr w:type="gramEnd"/>
+        <w:t>&lt;&lt;{</w:t>
+      </w:r>
+      <w:proofErr w:type="spellStart"/>
       <w:r>
         <w:rPr>
           <w:rFonts w:ascii="Arial" w:hAnsi="Arial" w:cs="Arial"/>
@@ -7019,10 +7164,9 @@
         <w:pStyle w:val="ListParagraph"/>
         <w:numPr>
           <w:ilvl w:val="0"/>
-          <w:numId w:val="1"/>
+          <w:numId w:val="21"/>
         </w:numPr>
         <w:spacing w:line="256" w:lineRule="auto"/>
-        <w:ind w:left="851" w:hanging="491"/>
         <w:rPr>
           <w:rFonts w:ascii="Arial" w:hAnsi="Arial" w:cs="Arial"/>
         </w:rPr>
@@ -7057,19 +7201,9 @@
           <w:b/>
           <w:bCs/>
         </w:rPr>
-        <w:t>&lt;</w:t>
-      </w:r>
-      <w:proofErr w:type="gramStart"/>
-      <w:r>
-        <w:rPr>
-          <w:rFonts w:ascii="Arial" w:hAnsi="Arial" w:cs="Arial"/>
-          <w:b/>
-          <w:bCs/>
-        </w:rPr>
-        <w:t>&lt;{</w:t>
-      </w:r>
-      <w:proofErr w:type="spellStart"/>
-      <w:proofErr w:type="gramEnd"/>
+        <w:t>&lt;&lt;{</w:t>
+      </w:r>
+      <w:proofErr w:type="spellStart"/>
       <w:r>
         <w:rPr>
           <w:rFonts w:ascii="Arial" w:hAnsi="Arial" w:cs="Arial"/>
@@ -7248,9 +7382,8 @@
         <w:pStyle w:val="ListParagraph"/>
         <w:numPr>
           <w:ilvl w:val="0"/>
-          <w:numId w:val="1"/>
+          <w:numId w:val="21"/>
         </w:numPr>
-        <w:ind w:left="851" w:hanging="491"/>
         <w:rPr>
           <w:rFonts w:ascii="Arial" w:hAnsi="Arial" w:cs="Arial"/>
         </w:rPr>
@@ -7287,19 +7420,9 @@
           <w:b/>
           <w:bCs/>
         </w:rPr>
-        <w:t>&lt;</w:t>
-      </w:r>
-      <w:proofErr w:type="gramStart"/>
-      <w:r>
-        <w:rPr>
-          <w:rFonts w:ascii="Arial" w:hAnsi="Arial" w:cs="Arial"/>
-          <w:b/>
-          <w:bCs/>
-        </w:rPr>
-        <w:t>&lt;{</w:t>
-      </w:r>
-      <w:proofErr w:type="spellStart"/>
-      <w:proofErr w:type="gramEnd"/>
+        <w:t>&lt;&lt;{</w:t>
+      </w:r>
+      <w:proofErr w:type="spellStart"/>
       <w:r>
         <w:rPr>
           <w:rFonts w:ascii="Arial" w:hAnsi="Arial" w:cs="Arial"/>
@@ -7533,7 +7656,6 @@
         <w:t>&lt;&lt;</w:t>
       </w:r>
       <w:proofErr w:type="spellStart"/>
-      <w:proofErr w:type="gramStart"/>
       <w:r>
         <w:rPr>
           <w:rFonts w:ascii="Arial" w:hAnsi="Arial" w:cs="Arial"/>
@@ -7544,7 +7666,6 @@
         <w:t>value.directionComment</w:t>
       </w:r>
       <w:proofErr w:type="spellEnd"/>
-      <w:proofErr w:type="gramEnd"/>
       <w:r>
         <w:rPr>
           <w:rFonts w:ascii="Arial" w:hAnsi="Arial" w:cs="Arial"/>
@@ -7897,7 +8018,7 @@
   <w:abstractNum w:abstractNumId="2" w15:restartNumberingAfterBreak="0">
     <w:nsid w:val="100C4F8D"/>
     <w:multiLevelType w:val="hybridMultilevel"/>
-    <w:tmpl w:val="5574BB72"/>
+    <w:tmpl w:val="2EB645B0"/>
     <w:lvl w:ilvl="0" w:tplc="FFFFFFFF">
       <w:start w:val="1"/>
       <w:numFmt w:val="decimal"/>
@@ -9025,10 +9146,10 @@
     </w:lvl>
   </w:abstractNum>
   <w:abstractNum w:abstractNumId="14" w15:restartNumberingAfterBreak="0">
-    <w:nsid w:val="55254657"/>
+    <w:nsid w:val="541864B2"/>
     <w:multiLevelType w:val="hybridMultilevel"/>
-    <w:tmpl w:val="124E8F9E"/>
-    <w:lvl w:ilvl="0" w:tplc="38C40080">
+    <w:tmpl w:val="769CCE3E"/>
+    <w:lvl w:ilvl="0" w:tplc="FFFFFFFF">
       <w:start w:val="1"/>
       <w:numFmt w:val="decimal"/>
       <w:lvlText w:val="%1."/>
@@ -9045,7 +9166,7 @@
         <w:szCs w:val="22"/>
       </w:rPr>
     </w:lvl>
-    <w:lvl w:ilvl="1" w:tplc="08090019" w:tentative="1">
+    <w:lvl w:ilvl="1" w:tplc="FFFFFFFF">
       <w:start w:val="1"/>
       <w:numFmt w:val="lowerLetter"/>
       <w:lvlText w:val="%2."/>
@@ -9054,7 +9175,7 @@
         <w:ind w:left="1440" w:hanging="360"/>
       </w:pPr>
     </w:lvl>
-    <w:lvl w:ilvl="2" w:tplc="0809001B" w:tentative="1">
+    <w:lvl w:ilvl="2" w:tplc="FFFFFFFF" w:tentative="1">
       <w:start w:val="1"/>
       <w:numFmt w:val="lowerRoman"/>
       <w:lvlText w:val="%3."/>
@@ -9063,7 +9184,7 @@
         <w:ind w:left="2160" w:hanging="180"/>
       </w:pPr>
     </w:lvl>
-    <w:lvl w:ilvl="3" w:tplc="0809000F" w:tentative="1">
+    <w:lvl w:ilvl="3" w:tplc="FFFFFFFF" w:tentative="1">
       <w:start w:val="1"/>
       <w:numFmt w:val="decimal"/>
       <w:lvlText w:val="%4."/>
@@ -9072,7 +9193,7 @@
         <w:ind w:left="2880" w:hanging="360"/>
       </w:pPr>
     </w:lvl>
-    <w:lvl w:ilvl="4" w:tplc="08090019" w:tentative="1">
+    <w:lvl w:ilvl="4" w:tplc="FFFFFFFF" w:tentative="1">
       <w:start w:val="1"/>
       <w:numFmt w:val="lowerLetter"/>
       <w:lvlText w:val="%5."/>
@@ -9081,7 +9202,7 @@
         <w:ind w:left="3600" w:hanging="360"/>
       </w:pPr>
     </w:lvl>
-    <w:lvl w:ilvl="5" w:tplc="0809001B" w:tentative="1">
+    <w:lvl w:ilvl="5" w:tplc="FFFFFFFF" w:tentative="1">
       <w:start w:val="1"/>
       <w:numFmt w:val="lowerRoman"/>
       <w:lvlText w:val="%6."/>
@@ -9090,7 +9211,7 @@
         <w:ind w:left="4320" w:hanging="180"/>
       </w:pPr>
     </w:lvl>
-    <w:lvl w:ilvl="6" w:tplc="0809000F" w:tentative="1">
+    <w:lvl w:ilvl="6" w:tplc="FFFFFFFF" w:tentative="1">
       <w:start w:val="1"/>
       <w:numFmt w:val="decimal"/>
       <w:lvlText w:val="%7."/>
@@ -9099,7 +9220,7 @@
         <w:ind w:left="5040" w:hanging="360"/>
       </w:pPr>
     </w:lvl>
-    <w:lvl w:ilvl="7" w:tplc="08090019" w:tentative="1">
+    <w:lvl w:ilvl="7" w:tplc="FFFFFFFF" w:tentative="1">
       <w:start w:val="1"/>
       <w:numFmt w:val="lowerLetter"/>
       <w:lvlText w:val="%8."/>
@@ -9108,7 +9229,7 @@
         <w:ind w:left="5760" w:hanging="360"/>
       </w:pPr>
     </w:lvl>
-    <w:lvl w:ilvl="8" w:tplc="0809001B" w:tentative="1">
+    <w:lvl w:ilvl="8" w:tplc="FFFFFFFF" w:tentative="1">
       <w:start w:val="1"/>
       <w:numFmt w:val="lowerRoman"/>
       <w:lvlText w:val="%9."/>
@@ -9119,187 +9240,9 @@
     </w:lvl>
   </w:abstractNum>
   <w:abstractNum w:abstractNumId="15" w15:restartNumberingAfterBreak="0">
-    <w:nsid w:val="5D8A4AA0"/>
+    <w:nsid w:val="55254657"/>
     <w:multiLevelType w:val="hybridMultilevel"/>
-    <w:tmpl w:val="A39C2038"/>
-    <w:lvl w:ilvl="0" w:tplc="531CAAE6">
-      <w:start w:val="1"/>
-      <w:numFmt w:val="lowerLetter"/>
-      <w:lvlText w:val="%1)"/>
-      <w:lvlJc w:val="left"/>
-      <w:pPr>
-        <w:ind w:left="1080" w:hanging="360"/>
-      </w:pPr>
-      <w:rPr>
-        <w:rFonts w:hint="default"/>
-      </w:rPr>
-    </w:lvl>
-    <w:lvl w:ilvl="1" w:tplc="08090019" w:tentative="1">
-      <w:start w:val="1"/>
-      <w:numFmt w:val="lowerLetter"/>
-      <w:lvlText w:val="%2."/>
-      <w:lvlJc w:val="left"/>
-      <w:pPr>
-        <w:ind w:left="1800" w:hanging="360"/>
-      </w:pPr>
-    </w:lvl>
-    <w:lvl w:ilvl="2" w:tplc="0809001B" w:tentative="1">
-      <w:start w:val="1"/>
-      <w:numFmt w:val="lowerRoman"/>
-      <w:lvlText w:val="%3."/>
-      <w:lvlJc w:val="right"/>
-      <w:pPr>
-        <w:ind w:left="2520" w:hanging="180"/>
-      </w:pPr>
-    </w:lvl>
-    <w:lvl w:ilvl="3" w:tplc="0809000F" w:tentative="1">
-      <w:start w:val="1"/>
-      <w:numFmt w:val="decimal"/>
-      <w:lvlText w:val="%4."/>
-      <w:lvlJc w:val="left"/>
-      <w:pPr>
-        <w:ind w:left="3240" w:hanging="360"/>
-      </w:pPr>
-    </w:lvl>
-    <w:lvl w:ilvl="4" w:tplc="08090019" w:tentative="1">
-      <w:start w:val="1"/>
-      <w:numFmt w:val="lowerLetter"/>
-      <w:lvlText w:val="%5."/>
-      <w:lvlJc w:val="left"/>
-      <w:pPr>
-        <w:ind w:left="3960" w:hanging="360"/>
-      </w:pPr>
-    </w:lvl>
-    <w:lvl w:ilvl="5" w:tplc="0809001B" w:tentative="1">
-      <w:start w:val="1"/>
-      <w:numFmt w:val="lowerRoman"/>
-      <w:lvlText w:val="%6."/>
-      <w:lvlJc w:val="right"/>
-      <w:pPr>
-        <w:ind w:left="4680" w:hanging="180"/>
-      </w:pPr>
-    </w:lvl>
-    <w:lvl w:ilvl="6" w:tplc="0809000F" w:tentative="1">
-      <w:start w:val="1"/>
-      <w:numFmt w:val="decimal"/>
-      <w:lvlText w:val="%7."/>
-      <w:lvlJc w:val="left"/>
-      <w:pPr>
-        <w:ind w:left="5400" w:hanging="360"/>
-      </w:pPr>
-    </w:lvl>
-    <w:lvl w:ilvl="7" w:tplc="08090019" w:tentative="1">
-      <w:start w:val="1"/>
-      <w:numFmt w:val="lowerLetter"/>
-      <w:lvlText w:val="%8."/>
-      <w:lvlJc w:val="left"/>
-      <w:pPr>
-        <w:ind w:left="6120" w:hanging="360"/>
-      </w:pPr>
-    </w:lvl>
-    <w:lvl w:ilvl="8" w:tplc="0809001B" w:tentative="1">
-      <w:start w:val="1"/>
-      <w:numFmt w:val="lowerRoman"/>
-      <w:lvlText w:val="%9."/>
-      <w:lvlJc w:val="right"/>
-      <w:pPr>
-        <w:ind w:left="6840" w:hanging="180"/>
-      </w:pPr>
-    </w:lvl>
-  </w:abstractNum>
-  <w:abstractNum w:abstractNumId="16" w15:restartNumberingAfterBreak="0">
-    <w:nsid w:val="6589147D"/>
-    <w:multiLevelType w:val="hybridMultilevel"/>
-    <w:tmpl w:val="A620AC3C"/>
-    <w:lvl w:ilvl="0" w:tplc="B7C4711C">
-      <w:start w:val="1"/>
-      <w:numFmt w:val="lowerLetter"/>
-      <w:lvlText w:val="%1)"/>
-      <w:lvlJc w:val="left"/>
-      <w:pPr>
-        <w:ind w:left="1080" w:hanging="360"/>
-      </w:pPr>
-      <w:rPr>
-        <w:rFonts w:hint="default"/>
-      </w:rPr>
-    </w:lvl>
-    <w:lvl w:ilvl="1" w:tplc="08090019" w:tentative="1">
-      <w:start w:val="1"/>
-      <w:numFmt w:val="lowerLetter"/>
-      <w:lvlText w:val="%2."/>
-      <w:lvlJc w:val="left"/>
-      <w:pPr>
-        <w:ind w:left="1800" w:hanging="360"/>
-      </w:pPr>
-    </w:lvl>
-    <w:lvl w:ilvl="2" w:tplc="0809001B" w:tentative="1">
-      <w:start w:val="1"/>
-      <w:numFmt w:val="lowerRoman"/>
-      <w:lvlText w:val="%3."/>
-      <w:lvlJc w:val="right"/>
-      <w:pPr>
-        <w:ind w:left="2520" w:hanging="180"/>
-      </w:pPr>
-    </w:lvl>
-    <w:lvl w:ilvl="3" w:tplc="0809000F" w:tentative="1">
-      <w:start w:val="1"/>
-      <w:numFmt w:val="decimal"/>
-      <w:lvlText w:val="%4."/>
-      <w:lvlJc w:val="left"/>
-      <w:pPr>
-        <w:ind w:left="3240" w:hanging="360"/>
-      </w:pPr>
-    </w:lvl>
-    <w:lvl w:ilvl="4" w:tplc="08090019" w:tentative="1">
-      <w:start w:val="1"/>
-      <w:numFmt w:val="lowerLetter"/>
-      <w:lvlText w:val="%5."/>
-      <w:lvlJc w:val="left"/>
-      <w:pPr>
-        <w:ind w:left="3960" w:hanging="360"/>
-      </w:pPr>
-    </w:lvl>
-    <w:lvl w:ilvl="5" w:tplc="0809001B" w:tentative="1">
-      <w:start w:val="1"/>
-      <w:numFmt w:val="lowerRoman"/>
-      <w:lvlText w:val="%6."/>
-      <w:lvlJc w:val="right"/>
-      <w:pPr>
-        <w:ind w:left="4680" w:hanging="180"/>
-      </w:pPr>
-    </w:lvl>
-    <w:lvl w:ilvl="6" w:tplc="0809000F" w:tentative="1">
-      <w:start w:val="1"/>
-      <w:numFmt w:val="decimal"/>
-      <w:lvlText w:val="%7."/>
-      <w:lvlJc w:val="left"/>
-      <w:pPr>
-        <w:ind w:left="5400" w:hanging="360"/>
-      </w:pPr>
-    </w:lvl>
-    <w:lvl w:ilvl="7" w:tplc="08090019" w:tentative="1">
-      <w:start w:val="1"/>
-      <w:numFmt w:val="lowerLetter"/>
-      <w:lvlText w:val="%8."/>
-      <w:lvlJc w:val="left"/>
-      <w:pPr>
-        <w:ind w:left="6120" w:hanging="360"/>
-      </w:pPr>
-    </w:lvl>
-    <w:lvl w:ilvl="8" w:tplc="0809001B" w:tentative="1">
-      <w:start w:val="1"/>
-      <w:numFmt w:val="lowerRoman"/>
-      <w:lvlText w:val="%9."/>
-      <w:lvlJc w:val="right"/>
-      <w:pPr>
-        <w:ind w:left="6840" w:hanging="180"/>
-      </w:pPr>
-    </w:lvl>
-  </w:abstractNum>
-  <w:abstractNum w:abstractNumId="17" w15:restartNumberingAfterBreak="0">
-    <w:nsid w:val="675A3587"/>
-    <w:multiLevelType w:val="hybridMultilevel"/>
-    <w:tmpl w:val="5574BB72"/>
+    <w:tmpl w:val="124E8F9E"/>
     <w:lvl w:ilvl="0" w:tplc="38C40080">
       <w:start w:val="1"/>
       <w:numFmt w:val="decimal"/>
@@ -9317,7 +9260,7 @@
         <w:szCs w:val="22"/>
       </w:rPr>
     </w:lvl>
-    <w:lvl w:ilvl="1" w:tplc="08090019">
+    <w:lvl w:ilvl="1" w:tplc="08090019" w:tentative="1">
       <w:start w:val="1"/>
       <w:numFmt w:val="lowerLetter"/>
       <w:lvlText w:val="%2."/>
@@ -9390,8 +9333,280 @@
       </w:pPr>
     </w:lvl>
   </w:abstractNum>
+  <w:abstractNum w:abstractNumId="16" w15:restartNumberingAfterBreak="0">
+    <w:nsid w:val="5D8A4AA0"/>
+    <w:multiLevelType w:val="hybridMultilevel"/>
+    <w:tmpl w:val="A39C2038"/>
+    <w:lvl w:ilvl="0" w:tplc="531CAAE6">
+      <w:start w:val="1"/>
+      <w:numFmt w:val="lowerLetter"/>
+      <w:lvlText w:val="%1)"/>
+      <w:lvlJc w:val="left"/>
+      <w:pPr>
+        <w:ind w:left="1080" w:hanging="360"/>
+      </w:pPr>
+      <w:rPr>
+        <w:rFonts w:hint="default"/>
+      </w:rPr>
+    </w:lvl>
+    <w:lvl w:ilvl="1" w:tplc="08090019" w:tentative="1">
+      <w:start w:val="1"/>
+      <w:numFmt w:val="lowerLetter"/>
+      <w:lvlText w:val="%2."/>
+      <w:lvlJc w:val="left"/>
+      <w:pPr>
+        <w:ind w:left="1800" w:hanging="360"/>
+      </w:pPr>
+    </w:lvl>
+    <w:lvl w:ilvl="2" w:tplc="0809001B" w:tentative="1">
+      <w:start w:val="1"/>
+      <w:numFmt w:val="lowerRoman"/>
+      <w:lvlText w:val="%3."/>
+      <w:lvlJc w:val="right"/>
+      <w:pPr>
+        <w:ind w:left="2520" w:hanging="180"/>
+      </w:pPr>
+    </w:lvl>
+    <w:lvl w:ilvl="3" w:tplc="0809000F" w:tentative="1">
+      <w:start w:val="1"/>
+      <w:numFmt w:val="decimal"/>
+      <w:lvlText w:val="%4."/>
+      <w:lvlJc w:val="left"/>
+      <w:pPr>
+        <w:ind w:left="3240" w:hanging="360"/>
+      </w:pPr>
+    </w:lvl>
+    <w:lvl w:ilvl="4" w:tplc="08090019" w:tentative="1">
+      <w:start w:val="1"/>
+      <w:numFmt w:val="lowerLetter"/>
+      <w:lvlText w:val="%5."/>
+      <w:lvlJc w:val="left"/>
+      <w:pPr>
+        <w:ind w:left="3960" w:hanging="360"/>
+      </w:pPr>
+    </w:lvl>
+    <w:lvl w:ilvl="5" w:tplc="0809001B" w:tentative="1">
+      <w:start w:val="1"/>
+      <w:numFmt w:val="lowerRoman"/>
+      <w:lvlText w:val="%6."/>
+      <w:lvlJc w:val="right"/>
+      <w:pPr>
+        <w:ind w:left="4680" w:hanging="180"/>
+      </w:pPr>
+    </w:lvl>
+    <w:lvl w:ilvl="6" w:tplc="0809000F" w:tentative="1">
+      <w:start w:val="1"/>
+      <w:numFmt w:val="decimal"/>
+      <w:lvlText w:val="%7."/>
+      <w:lvlJc w:val="left"/>
+      <w:pPr>
+        <w:ind w:left="5400" w:hanging="360"/>
+      </w:pPr>
+    </w:lvl>
+    <w:lvl w:ilvl="7" w:tplc="08090019" w:tentative="1">
+      <w:start w:val="1"/>
+      <w:numFmt w:val="lowerLetter"/>
+      <w:lvlText w:val="%8."/>
+      <w:lvlJc w:val="left"/>
+      <w:pPr>
+        <w:ind w:left="6120" w:hanging="360"/>
+      </w:pPr>
+    </w:lvl>
+    <w:lvl w:ilvl="8" w:tplc="0809001B" w:tentative="1">
+      <w:start w:val="1"/>
+      <w:numFmt w:val="lowerRoman"/>
+      <w:lvlText w:val="%9."/>
+      <w:lvlJc w:val="right"/>
+      <w:pPr>
+        <w:ind w:left="6840" w:hanging="180"/>
+      </w:pPr>
+    </w:lvl>
+  </w:abstractNum>
+  <w:abstractNum w:abstractNumId="17" w15:restartNumberingAfterBreak="0">
+    <w:nsid w:val="6589147D"/>
+    <w:multiLevelType w:val="hybridMultilevel"/>
+    <w:tmpl w:val="A620AC3C"/>
+    <w:lvl w:ilvl="0" w:tplc="B7C4711C">
+      <w:start w:val="1"/>
+      <w:numFmt w:val="lowerLetter"/>
+      <w:lvlText w:val="%1)"/>
+      <w:lvlJc w:val="left"/>
+      <w:pPr>
+        <w:ind w:left="1080" w:hanging="360"/>
+      </w:pPr>
+      <w:rPr>
+        <w:rFonts w:hint="default"/>
+      </w:rPr>
+    </w:lvl>
+    <w:lvl w:ilvl="1" w:tplc="08090019" w:tentative="1">
+      <w:start w:val="1"/>
+      <w:numFmt w:val="lowerLetter"/>
+      <w:lvlText w:val="%2."/>
+      <w:lvlJc w:val="left"/>
+      <w:pPr>
+        <w:ind w:left="1800" w:hanging="360"/>
+      </w:pPr>
+    </w:lvl>
+    <w:lvl w:ilvl="2" w:tplc="0809001B" w:tentative="1">
+      <w:start w:val="1"/>
+      <w:numFmt w:val="lowerRoman"/>
+      <w:lvlText w:val="%3."/>
+      <w:lvlJc w:val="right"/>
+      <w:pPr>
+        <w:ind w:left="2520" w:hanging="180"/>
+      </w:pPr>
+    </w:lvl>
+    <w:lvl w:ilvl="3" w:tplc="0809000F" w:tentative="1">
+      <w:start w:val="1"/>
+      <w:numFmt w:val="decimal"/>
+      <w:lvlText w:val="%4."/>
+      <w:lvlJc w:val="left"/>
+      <w:pPr>
+        <w:ind w:left="3240" w:hanging="360"/>
+      </w:pPr>
+    </w:lvl>
+    <w:lvl w:ilvl="4" w:tplc="08090019" w:tentative="1">
+      <w:start w:val="1"/>
+      <w:numFmt w:val="lowerLetter"/>
+      <w:lvlText w:val="%5."/>
+      <w:lvlJc w:val="left"/>
+      <w:pPr>
+        <w:ind w:left="3960" w:hanging="360"/>
+      </w:pPr>
+    </w:lvl>
+    <w:lvl w:ilvl="5" w:tplc="0809001B" w:tentative="1">
+      <w:start w:val="1"/>
+      <w:numFmt w:val="lowerRoman"/>
+      <w:lvlText w:val="%6."/>
+      <w:lvlJc w:val="right"/>
+      <w:pPr>
+        <w:ind w:left="4680" w:hanging="180"/>
+      </w:pPr>
+    </w:lvl>
+    <w:lvl w:ilvl="6" w:tplc="0809000F" w:tentative="1">
+      <w:start w:val="1"/>
+      <w:numFmt w:val="decimal"/>
+      <w:lvlText w:val="%7."/>
+      <w:lvlJc w:val="left"/>
+      <w:pPr>
+        <w:ind w:left="5400" w:hanging="360"/>
+      </w:pPr>
+    </w:lvl>
+    <w:lvl w:ilvl="7" w:tplc="08090019" w:tentative="1">
+      <w:start w:val="1"/>
+      <w:numFmt w:val="lowerLetter"/>
+      <w:lvlText w:val="%8."/>
+      <w:lvlJc w:val="left"/>
+      <w:pPr>
+        <w:ind w:left="6120" w:hanging="360"/>
+      </w:pPr>
+    </w:lvl>
+    <w:lvl w:ilvl="8" w:tplc="0809001B" w:tentative="1">
+      <w:start w:val="1"/>
+      <w:numFmt w:val="lowerRoman"/>
+      <w:lvlText w:val="%9."/>
+      <w:lvlJc w:val="right"/>
+      <w:pPr>
+        <w:ind w:left="6840" w:hanging="180"/>
+      </w:pPr>
+    </w:lvl>
+  </w:abstractNum>
+  <w:abstractNum w:abstractNumId="18" w15:restartNumberingAfterBreak="0">
+    <w:nsid w:val="675A3587"/>
+    <w:multiLevelType w:val="hybridMultilevel"/>
+    <w:tmpl w:val="769CCE3E"/>
+    <w:lvl w:ilvl="0" w:tplc="38C40080">
+      <w:start w:val="1"/>
+      <w:numFmt w:val="decimal"/>
+      <w:lvlText w:val="%1."/>
+      <w:lvlJc w:val="left"/>
+      <w:pPr>
+        <w:ind w:left="720" w:hanging="360"/>
+      </w:pPr>
+      <w:rPr>
+        <w:rFonts w:ascii="Arial" w:hAnsi="Arial" w:cs="Arial" w:hint="default"/>
+        <w:b w:val="0"/>
+        <w:bCs w:val="0"/>
+        <w:color w:val="auto"/>
+        <w:sz w:val="22"/>
+        <w:szCs w:val="22"/>
+      </w:rPr>
+    </w:lvl>
+    <w:lvl w:ilvl="1" w:tplc="08090019">
+      <w:start w:val="1"/>
+      <w:numFmt w:val="lowerLetter"/>
+      <w:lvlText w:val="%2."/>
+      <w:lvlJc w:val="left"/>
+      <w:pPr>
+        <w:ind w:left="1440" w:hanging="360"/>
+      </w:pPr>
+    </w:lvl>
+    <w:lvl w:ilvl="2" w:tplc="0809001B" w:tentative="1">
+      <w:start w:val="1"/>
+      <w:numFmt w:val="lowerRoman"/>
+      <w:lvlText w:val="%3."/>
+      <w:lvlJc w:val="right"/>
+      <w:pPr>
+        <w:ind w:left="2160" w:hanging="180"/>
+      </w:pPr>
+    </w:lvl>
+    <w:lvl w:ilvl="3" w:tplc="0809000F" w:tentative="1">
+      <w:start w:val="1"/>
+      <w:numFmt w:val="decimal"/>
+      <w:lvlText w:val="%4."/>
+      <w:lvlJc w:val="left"/>
+      <w:pPr>
+        <w:ind w:left="2880" w:hanging="360"/>
+      </w:pPr>
+    </w:lvl>
+    <w:lvl w:ilvl="4" w:tplc="08090019" w:tentative="1">
+      <w:start w:val="1"/>
+      <w:numFmt w:val="lowerLetter"/>
+      <w:lvlText w:val="%5."/>
+      <w:lvlJc w:val="left"/>
+      <w:pPr>
+        <w:ind w:left="3600" w:hanging="360"/>
+      </w:pPr>
+    </w:lvl>
+    <w:lvl w:ilvl="5" w:tplc="0809001B" w:tentative="1">
+      <w:start w:val="1"/>
+      <w:numFmt w:val="lowerRoman"/>
+      <w:lvlText w:val="%6."/>
+      <w:lvlJc w:val="right"/>
+      <w:pPr>
+        <w:ind w:left="4320" w:hanging="180"/>
+      </w:pPr>
+    </w:lvl>
+    <w:lvl w:ilvl="6" w:tplc="0809000F" w:tentative="1">
+      <w:start w:val="1"/>
+      <w:numFmt w:val="decimal"/>
+      <w:lvlText w:val="%7."/>
+      <w:lvlJc w:val="left"/>
+      <w:pPr>
+        <w:ind w:left="5040" w:hanging="360"/>
+      </w:pPr>
+    </w:lvl>
+    <w:lvl w:ilvl="7" w:tplc="08090019" w:tentative="1">
+      <w:start w:val="1"/>
+      <w:numFmt w:val="lowerLetter"/>
+      <w:lvlText w:val="%8."/>
+      <w:lvlJc w:val="left"/>
+      <w:pPr>
+        <w:ind w:left="5760" w:hanging="360"/>
+      </w:pPr>
+    </w:lvl>
+    <w:lvl w:ilvl="8" w:tplc="0809001B" w:tentative="1">
+      <w:start w:val="1"/>
+      <w:numFmt w:val="lowerRoman"/>
+      <w:lvlText w:val="%9."/>
+      <w:lvlJc w:val="right"/>
+      <w:pPr>
+        <w:ind w:left="6480" w:hanging="180"/>
+      </w:pPr>
+    </w:lvl>
+  </w:abstractNum>
   <w:num w:numId="1" w16cid:durableId="1630814845">
-    <w:abstractNumId w:val="17"/>
+    <w:abstractNumId w:val="18"/>
   </w:num>
   <w:num w:numId="2" w16cid:durableId="1142305310">
     <w:abstractNumId w:val="0"/>
@@ -9403,16 +9618,16 @@
     <w:abstractNumId w:val="9"/>
   </w:num>
   <w:num w:numId="5" w16cid:durableId="716854993">
-    <w:abstractNumId w:val="14"/>
+    <w:abstractNumId w:val="15"/>
   </w:num>
   <w:num w:numId="6" w16cid:durableId="1442258327">
     <w:abstractNumId w:val="12"/>
   </w:num>
   <w:num w:numId="7" w16cid:durableId="217517645">
-    <w:abstractNumId w:val="15"/>
+    <w:abstractNumId w:val="16"/>
   </w:num>
   <w:num w:numId="8" w16cid:durableId="185600920">
-    <w:abstractNumId w:val="16"/>
+    <w:abstractNumId w:val="17"/>
   </w:num>
   <w:num w:numId="9" w16cid:durableId="521818713">
     <w:abstractNumId w:val="3"/>
@@ -9469,7 +9684,7 @@
     <w:abstractNumId w:val="10"/>
   </w:num>
   <w:num w:numId="18" w16cid:durableId="1079716195">
-    <w:abstractNumId w:val="17"/>
+    <w:abstractNumId w:val="18"/>
     <w:lvlOverride w:ilvl="0">
       <w:startOverride w:val="1"/>
     </w:lvlOverride>
@@ -9506,6 +9721,9 @@
   </w:num>
   <w:num w:numId="21" w16cid:durableId="653609353">
     <w:abstractNumId w:val="2"/>
+  </w:num>
+  <w:num w:numId="22" w16cid:durableId="1206217261">
+    <w:abstractNumId w:val="14"/>
   </w:num>
 </w:numbering>
 </file>

</xml_diff>